<commit_message>
Project 2 Complete... again
</commit_message>
<xml_diff>
--- a/Project Plan.docx
+++ b/Project Plan.docx
@@ -265,6 +265,12 @@
     <w:p>
       <w:r>
         <w:tab/>
+        <w:t>Load results graph to page</w:t>
+      </w:r>
+    </w:p>
+    <w:p>
+      <w:r>
+        <w:tab/>
       </w:r>
       <w:r>
         <w:tab/>
@@ -331,6 +337,15 @@
       </w:r>
       <w:r>
         <w:tab/>
+        <w:t>Store variables in array</w:t>
+      </w:r>
+    </w:p>
+    <w:p>
+      <w:r>
+        <w:tab/>
+      </w:r>
+      <w:r>
+        <w:tab/>
         <w:t>Write calculated values to output fields</w:t>
       </w:r>
     </w:p>
@@ -346,31 +361,7 @@
       </w:r>
       <w:r>
         <w:tab/>
-        <w:t>H = (</w:t>
-      </w:r>
-      <w:proofErr w:type="gramStart"/>
-      <w:r>
-        <w:t>k!/</w:t>
-      </w:r>
-      <w:proofErr w:type="gramEnd"/>
-      <w:r>
-        <w:t>(x!*(k-x)!)) * ((N-k</w:t>
-      </w:r>
-      <w:proofErr w:type="gramStart"/>
-      <w:r>
-        <w:t>)!/</w:t>
-      </w:r>
-      <w:proofErr w:type="gramEnd"/>
-      <w:r>
-        <w:t>((n-x)!*((N-k)-(n-x))!)) / (</w:t>
-      </w:r>
-      <w:proofErr w:type="gramStart"/>
-      <w:r>
-        <w:t>N!/</w:t>
-      </w:r>
-      <w:proofErr w:type="gramEnd"/>
-      <w:r>
-        <w:t>(n!*(N-n)!)</w:t>
+        <w:t>H = (k!/(x!*(k-x)!)) * ((N-k)!/((n-x)!*((N-k)-(n-x))!)) / (N!/(n!*(N-n)!)</w:t>
       </w:r>
     </w:p>
     <w:p>
@@ -416,6 +407,21 @@
       <w:r>
         <w:tab/>
         <w:t>For loop to run geometric calculation for success numbers greater than input</w:t>
+      </w:r>
+    </w:p>
+    <w:p>
+      <w:r>
+        <w:tab/>
+        <w:t>Inject results graph into website</w:t>
+      </w:r>
+    </w:p>
+    <w:p>
+      <w:r>
+        <w:tab/>
+      </w:r>
+      <w:r>
+        <w:tab/>
+        <w:t>Use static image to represent “results”</w:t>
       </w:r>
     </w:p>
     <w:p>
@@ -434,6 +440,7 @@
     </w:p>
     <w:p>
       <w:r>
+        <w:lastRenderedPageBreak/>
         <w:tab/>
       </w:r>
       <w:r>

</xml_diff>